<commit_message>
Comit Correciones y Spmp segunda entrega
</commit_message>
<xml_diff>
--- a/Correccion del SPMP/Documentos Corregidos/SPMP - FifthFloor - Plan de Metricas YA.docx
+++ b/Correccion del SPMP/Documentos Corregidos/SPMP - FifthFloor - Plan de Metricas YA.docx
@@ -1,6 +1,6 @@
 
 <file path=word/document.xml><?xml version="1.0" encoding="utf-8"?>
-<w:document xmlns:ve="http://schemas.openxmlformats.org/markup-compatibility/2006" xmlns:o="urn:schemas-microsoft-com:office:office" xmlns:r="http://schemas.openxmlformats.org/officeDocument/2006/relationships" xmlns:m="http://schemas.openxmlformats.org/officeDocument/2006/math" xmlns:v="urn:schemas-microsoft-com:vml" xmlns:wp="http://schemas.openxmlformats.org/drawingml/2006/wordprocessingDrawing" xmlns:w10="urn:schemas-microsoft-com:office:word" xmlns:w="http://schemas.openxmlformats.org/wordprocessingml/2006/main" xmlns:wne="http://schemas.microsoft.com/office/word/2006/wordml">
+<w:document xmlns:wpc="http://schemas.microsoft.com/office/word/2010/wordprocessingCanvas" xmlns:mc="http://schemas.openxmlformats.org/markup-compatibility/2006" xmlns:o="urn:schemas-microsoft-com:office:office" xmlns:r="http://schemas.openxmlformats.org/officeDocument/2006/relationships" xmlns:m="http://schemas.openxmlformats.org/officeDocument/2006/math" xmlns:v="urn:schemas-microsoft-com:vml" xmlns:wp14="http://schemas.microsoft.com/office/word/2010/wordprocessingDrawing" xmlns:wp="http://schemas.openxmlformats.org/drawingml/2006/wordprocessingDrawing" xmlns:w10="urn:schemas-microsoft-com:office:word" xmlns:w="http://schemas.openxmlformats.org/wordprocessingml/2006/main" xmlns:w14="http://schemas.microsoft.com/office/word/2010/wordml" xmlns:wpg="http://schemas.microsoft.com/office/word/2010/wordprocessingGroup" xmlns:wpi="http://schemas.microsoft.com/office/word/2010/wordprocessingInk" xmlns:wne="http://schemas.microsoft.com/office/word/2006/wordml" xmlns:wps="http://schemas.microsoft.com/office/word/2010/wordprocessingShape" mc:Ignorable="w14 wp14">
   <w:body>
     <w:bookmarkStart w:id="0" w:name="_Toc334890177" w:displacedByCustomXml="next"/>
     <w:sdt>
@@ -71,11 +71,11 @@
                         </pic:cNvPicPr>
                       </pic:nvPicPr>
                       <pic:blipFill>
-                        <a:blip r:embed="rId8" cstate="print">
+                        <a:blip r:embed="rId9" cstate="print">
                           <a:lum bright="70000" contrast="-70000"/>
                           <a:extLst>
                             <a:ext uri="{BEBA8EAE-BF5A-486C-A8C5-ECC9F3942E4B}">
-                              <a14:imgProps xmlns:a14="http://schemas.microsoft.com/office/drawing/2010/main" xmlns:wps="http://schemas.microsoft.com/office/word/2010/wordprocessingShape" xmlns:wpi="http://schemas.microsoft.com/office/word/2010/wordprocessingInk" xmlns:wpg="http://schemas.microsoft.com/office/word/2010/wordprocessingGroup" xmlns:w14="http://schemas.microsoft.com/office/word/2010/wordml" xmlns:w="http://schemas.openxmlformats.org/wordprocessingml/2006/main" xmlns:w10="urn:schemas-microsoft-com:office:word" xmlns:wp14="http://schemas.microsoft.com/office/word/2010/wordprocessingDrawing" xmlns:v="urn:schemas-microsoft-com:vml" xmlns:o="urn:schemas-microsoft-com:office:office" xmlns:mc="http://schemas.openxmlformats.org/markup-compatibility/2006" xmlns:wpc="http://schemas.microsoft.com/office/word/2010/wordprocessingCanvas" xmlns="">
+                              <a14:imgProps xmlns:a14="http://schemas.microsoft.com/office/drawing/2010/main">
                                 <a14:imgLayer r:embed="rId10">
                                   <a14:imgEffect>
                                     <a14:colorTemperature colorTemp="11200"/>
@@ -84,7 +84,7 @@
                               </a14:imgProps>
                             </a:ext>
                             <a:ext uri="{28A0092B-C50C-407E-A947-70E740481C1C}">
-                              <a14:useLocalDpi xmlns:a14="http://schemas.microsoft.com/office/drawing/2010/main" xmlns:wps="http://schemas.microsoft.com/office/word/2010/wordprocessingShape" xmlns:wpi="http://schemas.microsoft.com/office/word/2010/wordprocessingInk" xmlns:wpg="http://schemas.microsoft.com/office/word/2010/wordprocessingGroup" xmlns:w14="http://schemas.microsoft.com/office/word/2010/wordml" xmlns:w="http://schemas.openxmlformats.org/wordprocessingml/2006/main" xmlns:w10="urn:schemas-microsoft-com:office:word" xmlns:wp14="http://schemas.microsoft.com/office/word/2010/wordprocessingDrawing" xmlns:v="urn:schemas-microsoft-com:vml" xmlns:o="urn:schemas-microsoft-com:office:office" xmlns:mc="http://schemas.openxmlformats.org/markup-compatibility/2006" xmlns:wpc="http://schemas.microsoft.com/office/word/2010/wordprocessingCanvas" xmlns="" val="0"/>
+                              <a14:useLocalDpi xmlns:a14="http://schemas.microsoft.com/office/drawing/2010/main" val="0"/>
                             </a:ext>
                           </a:extLst>
                         </a:blip>
@@ -191,6 +191,7 @@
               <w:id w:val="-761150859"/>
               <w:text/>
             </w:sdtPr>
+            <w:sdtEndPr/>
             <w:sdtContent>
               <w:r>
                 <w:rPr>
@@ -238,6 +239,7 @@
                         <w:dataBinding w:prefixMappings="xmlns:ns0='http://purl.org/dc/elements/1.1/' xmlns:ns1='http://schemas.openxmlformats.org/package/2006/metadata/core-properties' " w:xpath="/ns1:coreProperties[1]/ns0:title[1]" w:storeItemID="{6C3C8BC8-F283-45AE-878A-BAB7291924A1}"/>
                         <w:text/>
                       </w:sdtPr>
+                      <w:sdtEndPr/>
                       <w:sdtContent>
                         <w:p>
                           <w:pPr>
@@ -450,6 +452,7 @@
               <w:id w:val="8081533"/>
               <w:text/>
             </w:sdtPr>
+            <w:sdtEndPr/>
             <w:sdtContent>
               <w:r>
                 <w:rPr>
@@ -514,7 +517,7 @@
           <w:insideH w:val="none" w:sz="0" w:space="0" w:color="auto"/>
           <w:insideV w:val="none" w:sz="0" w:space="0" w:color="auto"/>
         </w:tblBorders>
-        <w:tblLook w:val="04A0"/>
+        <w:tblLook w:val="04A0" w:firstRow="1" w:lastRow="0" w:firstColumn="1" w:lastColumn="0" w:noHBand="0" w:noVBand="1"/>
       </w:tblPr>
       <w:tblGrid>
         <w:gridCol w:w="2992"/>
@@ -794,8 +797,10 @@
         </w:rPr>
         <w:br w:type="page"/>
       </w:r>
+      <w:bookmarkStart w:id="1" w:name="_GoBack"/>
+      <w:bookmarkEnd w:id="1"/>
     </w:p>
-    <w:bookmarkStart w:id="1" w:name="_Toc336018136" w:displacedByCustomXml="next"/>
+    <w:bookmarkStart w:id="2" w:name="_Toc336018136" w:displacedByCustomXml="next"/>
     <w:sdt>
       <w:sdtPr>
         <w:rPr>
@@ -813,6 +818,7 @@
           <w:docPartUnique/>
         </w:docPartObj>
       </w:sdtPr>
+      <w:sdtEndPr/>
       <w:sdtContent>
         <w:p>
           <w:pPr>
@@ -824,7 +830,7 @@
             </w:rPr>
             <w:t>Contenido</w:t>
           </w:r>
-          <w:bookmarkEnd w:id="1"/>
+          <w:bookmarkEnd w:id="2"/>
         </w:p>
         <w:p>
           <w:pPr>
@@ -1708,7 +1714,7 @@
       <w:pPr>
         <w:pStyle w:val="Ttulo1"/>
       </w:pPr>
-      <w:bookmarkStart w:id="2" w:name="_Toc336018137"/>
+      <w:bookmarkStart w:id="3" w:name="_Toc336018137"/>
       <w:r>
         <w:lastRenderedPageBreak/>
         <w:t>Plan</w:t>
@@ -1723,26 +1729,26 @@
       <w:r>
         <w:t>ecolección de métricas</w:t>
       </w:r>
-      <w:bookmarkEnd w:id="2"/>
+      <w:bookmarkEnd w:id="3"/>
     </w:p>
     <w:p>
       <w:pPr>
         <w:pStyle w:val="Ttulo2"/>
       </w:pPr>
-      <w:bookmarkStart w:id="3" w:name="_Toc334890174"/>
-      <w:bookmarkStart w:id="4" w:name="_Toc336000398"/>
-      <w:bookmarkStart w:id="5" w:name="_Toc336000577"/>
+      <w:bookmarkStart w:id="4" w:name="_Toc334890174"/>
+      <w:bookmarkStart w:id="5" w:name="_Toc336000398"/>
+      <w:bookmarkStart w:id="6" w:name="_Toc336000577"/>
       <w:r>
         <w:t>Propósito</w:t>
       </w:r>
-      <w:bookmarkEnd w:id="3"/>
       <w:bookmarkEnd w:id="4"/>
       <w:bookmarkEnd w:id="5"/>
+      <w:bookmarkEnd w:id="6"/>
     </w:p>
     <w:p>
-      <w:bookmarkStart w:id="6" w:name="_Toc334890175"/>
-      <w:bookmarkStart w:id="7" w:name="_Toc336000399"/>
-      <w:bookmarkStart w:id="8" w:name="_Toc336000578"/>
+      <w:bookmarkStart w:id="7" w:name="_Toc334890175"/>
+      <w:bookmarkStart w:id="8" w:name="_Toc336000399"/>
+      <w:bookmarkStart w:id="9" w:name="_Toc336000578"/>
       <w:r>
         <w:t xml:space="preserve">El plan de </w:t>
       </w:r>
@@ -1757,9 +1763,9 @@
       <w:r>
         <w:t>Alcance</w:t>
       </w:r>
-      <w:bookmarkEnd w:id="6"/>
       <w:bookmarkEnd w:id="7"/>
       <w:bookmarkEnd w:id="8"/>
+      <w:bookmarkEnd w:id="9"/>
     </w:p>
     <w:p>
       <w:r>
@@ -1825,7 +1831,7 @@
         </w:rPr>
       </w:sdtEndPr>
       <w:sdtContent>
-        <w:commentRangeStart w:id="9" w:displacedByCustomXml="prev"/>
+        <w:commentRangeStart w:id="10" w:displacedByCustomXml="prev"/>
         <w:p>
           <w:pPr>
             <w:pStyle w:val="Ttulo1"/>
@@ -1836,7 +1842,7 @@
             </w:rPr>
             <w:t>Bibliografía</w:t>
           </w:r>
-          <w:commentRangeEnd w:id="9"/>
+          <w:commentRangeEnd w:id="10"/>
           <w:r>
             <w:rPr>
               <w:rStyle w:val="Refdecomentario"/>
@@ -1845,7 +1851,7 @@
               <w:bCs w:val="0"/>
               <w:color w:val="auto"/>
             </w:rPr>
-            <w:commentReference w:id="9"/>
+            <w:commentReference w:id="10"/>
           </w:r>
         </w:p>
         <w:sdt>
@@ -1853,6 +1859,7 @@
             <w:id w:val="111145805"/>
             <w:bibliography/>
           </w:sdtPr>
+          <w:sdtEndPr/>
           <w:sdtContent>
             <w:p>
               <w:pPr>
@@ -1880,7 +1887,7 @@
                   <w:bottom w:w="15" w:type="dxa"/>
                   <w:right w:w="15" w:type="dxa"/>
                 </w:tblCellMar>
-                <w:tblLook w:val="04A0"/>
+                <w:tblLook w:val="04A0" w:firstRow="1" w:lastRow="0" w:firstColumn="1" w:lastColumn="0" w:noHBand="0" w:noVBand="1"/>
               </w:tblPr>
               <w:tblGrid>
                 <w:gridCol w:w="322"/>
@@ -2116,13 +2123,13 @@
       <w:pPr>
         <w:pStyle w:val="Ttulo2"/>
       </w:pPr>
-      <w:bookmarkStart w:id="10" w:name="_Toc334890178"/>
-      <w:bookmarkStart w:id="11" w:name="_Toc336018138"/>
+      <w:bookmarkStart w:id="11" w:name="_Toc334890178"/>
+      <w:bookmarkStart w:id="12" w:name="_Toc336018138"/>
       <w:r>
         <w:t>Objetivos</w:t>
       </w:r>
-      <w:bookmarkEnd w:id="10"/>
       <w:bookmarkEnd w:id="11"/>
+      <w:bookmarkEnd w:id="12"/>
     </w:p>
     <w:p>
       <w:pPr>
@@ -2174,13 +2181,13 @@
       <w:pPr>
         <w:pStyle w:val="Ttulo2"/>
       </w:pPr>
-      <w:bookmarkStart w:id="12" w:name="_Toc334890179"/>
-      <w:bookmarkStart w:id="13" w:name="_Toc336018139"/>
+      <w:bookmarkStart w:id="13" w:name="_Toc334890179"/>
+      <w:bookmarkStart w:id="14" w:name="_Toc336018139"/>
       <w:r>
         <w:t>Responsables</w:t>
       </w:r>
-      <w:bookmarkEnd w:id="12"/>
       <w:bookmarkEnd w:id="13"/>
+      <w:bookmarkEnd w:id="14"/>
     </w:p>
     <w:p>
       <w:r>
@@ -2200,13 +2207,13 @@
       <w:pPr>
         <w:pStyle w:val="Ttulo2"/>
       </w:pPr>
-      <w:bookmarkStart w:id="14" w:name="_Toc334890180"/>
-      <w:bookmarkStart w:id="15" w:name="_Toc336018140"/>
+      <w:bookmarkStart w:id="15" w:name="_Toc334890180"/>
+      <w:bookmarkStart w:id="16" w:name="_Toc336018140"/>
       <w:r>
         <w:t>Recursos</w:t>
       </w:r>
-      <w:bookmarkEnd w:id="14"/>
       <w:bookmarkEnd w:id="15"/>
+      <w:bookmarkEnd w:id="16"/>
     </w:p>
     <w:p>
       <w:pPr>
@@ -2222,19 +2229,19 @@
       <w:r>
         <w:t xml:space="preserve">lan de Verificaciones y Validaciones </w:t>
       </w:r>
-      <w:commentRangeStart w:id="16"/>
+      <w:commentRangeStart w:id="17"/>
       <w:r>
         <w:t>(ver plan Verificaciones y Validaciones)</w:t>
       </w:r>
       <w:r>
         <w:t>.</w:t>
       </w:r>
-      <w:commentRangeEnd w:id="16"/>
+      <w:commentRangeEnd w:id="17"/>
       <w:r>
         <w:rPr>
           <w:rStyle w:val="Refdecomentario"/>
         </w:rPr>
-        <w:commentReference w:id="16"/>
+        <w:commentReference w:id="17"/>
       </w:r>
     </w:p>
     <w:p>
@@ -2283,28 +2290,28 @@
       <w:pPr>
         <w:pStyle w:val="Ttulo2"/>
       </w:pPr>
-      <w:bookmarkStart w:id="17" w:name="_Toc334890181"/>
-      <w:bookmarkStart w:id="18" w:name="_Toc336018141"/>
+      <w:bookmarkStart w:id="18" w:name="_Toc334890181"/>
+      <w:bookmarkStart w:id="19" w:name="_Toc336018141"/>
       <w:r>
         <w:t>Desarrollo</w:t>
       </w:r>
-      <w:bookmarkStart w:id="19" w:name="_Toc334030807"/>
-      <w:bookmarkEnd w:id="17"/>
+      <w:bookmarkStart w:id="20" w:name="_Toc334030807"/>
       <w:bookmarkEnd w:id="18"/>
+      <w:bookmarkEnd w:id="19"/>
     </w:p>
     <w:p>
       <w:pPr>
         <w:pStyle w:val="Ttulo3"/>
       </w:pPr>
-      <w:bookmarkStart w:id="20" w:name="_Toc336018142"/>
-      <w:bookmarkEnd w:id="19"/>
+      <w:bookmarkStart w:id="21" w:name="_Toc336018142"/>
+      <w:bookmarkEnd w:id="20"/>
       <w:r>
         <w:t xml:space="preserve">Métricas de </w:t>
       </w:r>
       <w:r>
         <w:t>calidad</w:t>
       </w:r>
-      <w:bookmarkEnd w:id="20"/>
+      <w:bookmarkEnd w:id="21"/>
     </w:p>
     <w:p>
       <w:pPr>
@@ -2330,7 +2337,7 @@
         </w:rPr>
         <w:t xml:space="preserve">ficara el mismo </w:t>
       </w:r>
-      <w:commentRangeStart w:id="21"/>
+      <w:commentRangeStart w:id="22"/>
       <w:r>
         <w:rPr>
           <w:rFonts w:cstheme="minorHAnsi"/>
@@ -2358,12 +2365,12 @@
         </w:rPr>
         <w:t>)</w:t>
       </w:r>
-      <w:commentRangeEnd w:id="21"/>
+      <w:commentRangeEnd w:id="22"/>
       <w:r>
         <w:rPr>
           <w:rStyle w:val="Refdecomentario"/>
         </w:rPr>
-        <w:commentReference w:id="21"/>
+        <w:commentReference w:id="22"/>
       </w:r>
       <w:r>
         <w:rPr>
@@ -2398,7 +2405,7 @@
         </w:rPr>
         <w:t xml:space="preserve">Otra métrica de calidad es la que se realiza con el </w:t>
       </w:r>
-      <w:commentRangeStart w:id="22"/>
+      <w:commentRangeStart w:id="23"/>
       <w:r>
         <w:rPr>
           <w:rFonts w:cstheme="minorHAnsi"/>
@@ -2407,12 +2414,12 @@
         </w:rPr>
         <w:t xml:space="preserve">auditor (ver plan de revisiones y auditorias) </w:t>
       </w:r>
-      <w:commentRangeEnd w:id="22"/>
+      <w:commentRangeEnd w:id="23"/>
       <w:r>
         <w:rPr>
           <w:rStyle w:val="Refdecomentario"/>
         </w:rPr>
-        <w:commentReference w:id="22"/>
+        <w:commentReference w:id="23"/>
       </w:r>
       <w:r>
         <w:rPr>
@@ -2438,7 +2445,7 @@
         </w:rPr>
         <w:t xml:space="preserve"> En estas revisiones el auditor diligenciara una plantilla de revisiones y auditorias </w:t>
       </w:r>
-      <w:commentRangeStart w:id="23"/>
+      <w:commentRangeStart w:id="24"/>
       <w:r>
         <w:rPr>
           <w:rFonts w:cstheme="minorHAnsi"/>
@@ -2447,7 +2454,7 @@
         </w:rPr>
         <w:t>(ver plantilla revisiones y auditorias</w:t>
       </w:r>
-      <w:commentRangeEnd w:id="23"/>
+      <w:commentRangeEnd w:id="24"/>
       <w:r>
         <w:rPr>
           <w:rFonts w:cstheme="minorHAnsi"/>
@@ -2460,7 +2467,7 @@
         <w:rPr>
           <w:rStyle w:val="Refdecomentario"/>
         </w:rPr>
-        <w:commentReference w:id="23"/>
+        <w:commentReference w:id="24"/>
       </w:r>
       <w:r>
         <w:rPr>
@@ -2591,6 +2598,7 @@
           <w:id w:val="-651216152"/>
           <w:citation/>
         </w:sdtPr>
+        <w:sdtEndPr/>
         <w:sdtContent>
           <w:r>
             <w:fldChar w:fldCharType="begin"/>
@@ -2757,16 +2765,16 @@
       <w:pPr>
         <w:pStyle w:val="Ttulo3"/>
       </w:pPr>
-      <w:bookmarkStart w:id="24" w:name="_Toc334030812"/>
-      <w:bookmarkStart w:id="25" w:name="_Toc334890183"/>
-      <w:bookmarkStart w:id="26" w:name="_Toc336018143"/>
+      <w:bookmarkStart w:id="25" w:name="_Toc334030812"/>
+      <w:bookmarkStart w:id="26" w:name="_Toc334890183"/>
+      <w:bookmarkStart w:id="27" w:name="_Toc336018143"/>
       <w:r>
         <w:t>Métricas de Productividad</w:t>
       </w:r>
-      <w:bookmarkStart w:id="27" w:name="_Toc334030813"/>
-      <w:bookmarkEnd w:id="24"/>
+      <w:bookmarkStart w:id="28" w:name="_Toc334030813"/>
       <w:bookmarkEnd w:id="25"/>
       <w:bookmarkEnd w:id="26"/>
+      <w:bookmarkEnd w:id="27"/>
     </w:p>
     <w:p>
       <w:r>
@@ -2792,16 +2800,16 @@
       <w:r>
         <w:t xml:space="preserve"> </w:t>
       </w:r>
-      <w:commentRangeStart w:id="28"/>
+      <w:commentRangeStart w:id="29"/>
       <w:r>
         <w:t>(ver plantilla de Métricas de Tiempo)</w:t>
       </w:r>
-      <w:commentRangeEnd w:id="28"/>
+      <w:commentRangeEnd w:id="29"/>
       <w:r>
         <w:rPr>
           <w:rStyle w:val="Refdecomentario"/>
         </w:rPr>
-        <w:commentReference w:id="28"/>
+        <w:commentReference w:id="29"/>
       </w:r>
       <w:r>
         <w:t>.</w:t>
@@ -2814,9 +2822,9 @@
           <w:shd w:val="clear" w:color="auto" w:fill="FFFFFF"/>
         </w:rPr>
       </w:pPr>
-      <w:bookmarkStart w:id="29" w:name="_1.4.2.1_Herramienta_ManicTime"/>
-      <w:bookmarkStart w:id="30" w:name="_Toc336018144"/>
-      <w:bookmarkEnd w:id="29"/>
+      <w:bookmarkStart w:id="30" w:name="_1.4.2.1_Herramienta_ManicTime"/>
+      <w:bookmarkStart w:id="31" w:name="_Toc336018144"/>
+      <w:bookmarkEnd w:id="30"/>
       <w:r>
         <w:rPr>
           <w:shd w:val="clear" w:color="auto" w:fill="FFFFFF"/>
@@ -2824,11 +2832,19 @@
         <w:lastRenderedPageBreak/>
         <w:t>Herramienta ManicTime</w:t>
       </w:r>
-      <w:bookmarkEnd w:id="30"/>
+      <w:bookmarkEnd w:id="31"/>
     </w:p>
     <w:p>
       <w:r>
-        <w:t xml:space="preserve">Es una herramienta que mide el tiempo utilizado en los diferentes software del sistema por ejemplo Microsoft Office, Bizagi Process </w:t>
+        <w:t xml:space="preserve">Es una herramienta que mide el tiempo utilizado en </w:t>
+      </w:r>
+      <w:proofErr w:type="gramStart"/>
+      <w:r>
+        <w:t>los diferentes</w:t>
+      </w:r>
+      <w:proofErr w:type="gramEnd"/>
+      <w:r>
+        <w:t xml:space="preserve"> software del sistema por ejemplo Microsoft Office, Bizagi Process </w:t>
       </w:r>
       <w:r>
         <w:t>Modeler, etc</w:t>
@@ -2910,7 +2926,7 @@
                     <a:blip r:embed="rId19" cstate="print">
                       <a:extLst>
                         <a:ext uri="{28A0092B-C50C-407E-A947-70E740481C1C}">
-                          <a14:useLocalDpi xmlns:a14="http://schemas.microsoft.com/office/drawing/2010/main" xmlns:wps="http://schemas.microsoft.com/office/word/2010/wordprocessingShape" xmlns:wpi="http://schemas.microsoft.com/office/word/2010/wordprocessingInk" xmlns:wpg="http://schemas.microsoft.com/office/word/2010/wordprocessingGroup" xmlns:w14="http://schemas.microsoft.com/office/word/2010/wordml" xmlns:w="http://schemas.openxmlformats.org/wordprocessingml/2006/main" xmlns:w10="urn:schemas-microsoft-com:office:word" xmlns:wp14="http://schemas.microsoft.com/office/word/2010/wordprocessingDrawing" xmlns:v="urn:schemas-microsoft-com:vml" xmlns:o="urn:schemas-microsoft-com:office:office" xmlns:mc="http://schemas.openxmlformats.org/markup-compatibility/2006" xmlns:wpc="http://schemas.microsoft.com/office/word/2010/wordprocessingCanvas" xmlns="" val="0"/>
+                          <a14:useLocalDpi xmlns:a14="http://schemas.microsoft.com/office/drawing/2010/main" val="0"/>
                         </a:ext>
                       </a:extLst>
                     </a:blip>
@@ -2955,14 +2971,14 @@
       <w:pPr>
         <w:pStyle w:val="Ttulo3"/>
       </w:pPr>
-      <w:bookmarkStart w:id="31" w:name="_2.4.2.1._Solicitar_Cambios"/>
-      <w:bookmarkStart w:id="32" w:name="_Toc336018145"/>
-      <w:bookmarkEnd w:id="27"/>
-      <w:bookmarkEnd w:id="31"/>
+      <w:bookmarkStart w:id="32" w:name="_2.4.2.1._Solicitar_Cambios"/>
+      <w:bookmarkStart w:id="33" w:name="_Toc336018145"/>
+      <w:bookmarkEnd w:id="28"/>
+      <w:bookmarkEnd w:id="32"/>
       <w:r>
         <w:t>Métricas de Funcionalidad Implementada</w:t>
       </w:r>
-      <w:bookmarkEnd w:id="32"/>
+      <w:bookmarkEnd w:id="33"/>
       <w:r>
         <w:t xml:space="preserve"> </w:t>
       </w:r>
@@ -2971,7 +2987,7 @@
       <w:r>
         <w:t xml:space="preserve">Para esta métrica se tendrán en cuenta los casos de uso </w:t>
       </w:r>
-      <w:commentRangeStart w:id="33"/>
+      <w:commentRangeStart w:id="34"/>
       <w:r>
         <w:t>(ver casos de uso)</w:t>
       </w:r>
@@ -2980,42 +2996,6 @@
       </w:r>
       <w:r>
         <w:t xml:space="preserve"> </w:t>
-      </w:r>
-      <w:commentRangeEnd w:id="33"/>
-      <w:r>
-        <w:rPr>
-          <w:rStyle w:val="Refdecomentario"/>
-        </w:rPr>
-        <w:commentReference w:id="33"/>
-      </w:r>
-      <w:r>
-        <w:t>ya que sobre estos documentos se realizará</w:t>
-      </w:r>
-      <w:r>
-        <w:t>n los puntos de función. Para la medición</w:t>
-      </w:r>
-      <w:r>
-        <w:t xml:space="preserve"> de los puntos de función</w:t>
-      </w:r>
-      <w:r>
-        <w:t xml:space="preserve"> se tendrá en cuenta</w:t>
-      </w:r>
-      <w:r>
-        <w:t xml:space="preserve"> una plantilla que califique</w:t>
-      </w:r>
-      <w:r>
-        <w:t xml:space="preserve"> el tiempo empleado para desarrollar el punto de </w:t>
-      </w:r>
-      <w:r>
-        <w:lastRenderedPageBreak/>
-        <w:t xml:space="preserve">función, </w:t>
-      </w:r>
-      <w:r>
-        <w:t xml:space="preserve">cantidad de líneas de código, defectos del punto de función y ventajas del mismo </w:t>
-      </w:r>
-      <w:commentRangeStart w:id="34"/>
-      <w:r>
-        <w:t xml:space="preserve">(ver plantilla de funcionalidad implementada). </w:t>
       </w:r>
       <w:commentRangeEnd w:id="34"/>
       <w:r>
@@ -3023,6 +3003,42 @@
           <w:rStyle w:val="Refdecomentario"/>
         </w:rPr>
         <w:commentReference w:id="34"/>
+      </w:r>
+      <w:r>
+        <w:t>ya que sobre estos documentos se realizará</w:t>
+      </w:r>
+      <w:r>
+        <w:t>n los puntos de función. Para la medición</w:t>
+      </w:r>
+      <w:r>
+        <w:t xml:space="preserve"> de los puntos de función</w:t>
+      </w:r>
+      <w:r>
+        <w:t xml:space="preserve"> se tendrá en cuenta</w:t>
+      </w:r>
+      <w:r>
+        <w:t xml:space="preserve"> una plantilla que califique</w:t>
+      </w:r>
+      <w:r>
+        <w:t xml:space="preserve"> el tiempo empleado para desarrollar el punto de </w:t>
+      </w:r>
+      <w:r>
+        <w:lastRenderedPageBreak/>
+        <w:t xml:space="preserve">función, </w:t>
+      </w:r>
+      <w:r>
+        <w:t xml:space="preserve">cantidad de líneas de código, defectos del punto de función y ventajas del mismo </w:t>
+      </w:r>
+      <w:commentRangeStart w:id="35"/>
+      <w:r>
+        <w:t xml:space="preserve">(ver plantilla de funcionalidad implementada). </w:t>
+      </w:r>
+      <w:commentRangeEnd w:id="35"/>
+      <w:r>
+        <w:rPr>
+          <w:rStyle w:val="Refdecomentario"/>
+        </w:rPr>
+        <w:commentReference w:id="35"/>
       </w:r>
       <w:r>
         <w:t>Esta métrica</w:t>
@@ -3052,6 +3068,7 @@
           <w:id w:val="183715897"/>
           <w:citation/>
         </w:sdtPr>
+        <w:sdtEndPr/>
         <w:sdtContent>
           <w:r>
             <w:fldChar w:fldCharType="begin"/>
@@ -3124,6 +3141,7 @@
           <w:id w:val="704843404"/>
           <w:citation/>
         </w:sdtPr>
+        <w:sdtEndPr/>
         <w:sdtContent>
           <w:r>
             <w:fldChar w:fldCharType="begin"/>
@@ -3159,7 +3177,7 @@
           <w:bCs/>
           <w:color w:val="auto"/>
         </w:rPr>
-        <w:commentReference w:id="35"/>
+        <w:commentReference w:id="36"/>
       </w:r>
     </w:p>
     <w:p>
@@ -3351,8 +3369,8 @@
 </file>
 
 <file path=word/comments.xml><?xml version="1.0" encoding="utf-8"?>
-<w:comments xmlns:ve="http://schemas.openxmlformats.org/markup-compatibility/2006" xmlns:o="urn:schemas-microsoft-com:office:office" xmlns:r="http://schemas.openxmlformats.org/officeDocument/2006/relationships" xmlns:m="http://schemas.openxmlformats.org/officeDocument/2006/math" xmlns:v="urn:schemas-microsoft-com:vml" xmlns:wp="http://schemas.openxmlformats.org/drawingml/2006/wordprocessingDrawing" xmlns:w10="urn:schemas-microsoft-com:office:word" xmlns:w="http://schemas.openxmlformats.org/wordprocessingml/2006/main" xmlns:wne="http://schemas.microsoft.com/office/word/2006/wordml">
-  <w:comment w:id="9" w:author="Katherine" w:date="2012-09-22T01:39:00Z" w:initials="K">
+<w:comments xmlns:wpc="http://schemas.microsoft.com/office/word/2010/wordprocessingCanvas" xmlns:mc="http://schemas.openxmlformats.org/markup-compatibility/2006" xmlns:o="urn:schemas-microsoft-com:office:office" xmlns:r="http://schemas.openxmlformats.org/officeDocument/2006/relationships" xmlns:m="http://schemas.openxmlformats.org/officeDocument/2006/math" xmlns:v="urn:schemas-microsoft-com:vml" xmlns:wp14="http://schemas.microsoft.com/office/word/2010/wordprocessingDrawing" xmlns:wp="http://schemas.openxmlformats.org/drawingml/2006/wordprocessingDrawing" xmlns:w10="urn:schemas-microsoft-com:office:word" xmlns:w="http://schemas.openxmlformats.org/wordprocessingml/2006/main" xmlns:w14="http://schemas.microsoft.com/office/word/2010/wordml" xmlns:wpg="http://schemas.microsoft.com/office/word/2010/wordprocessingGroup" xmlns:wpi="http://schemas.microsoft.com/office/word/2010/wordprocessingInk" xmlns:wne="http://schemas.microsoft.com/office/word/2006/wordml" xmlns:wps="http://schemas.microsoft.com/office/word/2010/wordprocessingShape" mc:Ignorable="w14 wp14">
+  <w:comment w:id="10" w:author="Katherine" w:date="2012-09-22T01:39:00Z" w:initials="K">
     <w:p>
       <w:pPr>
         <w:pStyle w:val="Textocomentario"/>
@@ -3371,7 +3389,7 @@
       </w:r>
     </w:p>
   </w:comment>
-  <w:comment w:id="16" w:author="Juan Pablo Rodriguez Montoya" w:date="2012-09-21T20:37:00Z" w:initials="JP">
+  <w:comment w:id="17" w:author="Juan Pablo Rodriguez Montoya" w:date="2012-09-21T20:37:00Z" w:initials="JP">
     <w:p>
       <w:pPr>
         <w:pStyle w:val="Textocomentario"/>
@@ -3387,7 +3405,7 @@
       </w:r>
     </w:p>
   </w:comment>
-  <w:comment w:id="21" w:author="Juan Pablo Rodriguez Montoya" w:date="2012-09-21T20:37:00Z" w:initials="JP">
+  <w:comment w:id="22" w:author="Juan Pablo Rodriguez Montoya" w:date="2012-09-21T20:37:00Z" w:initials="JP">
     <w:p>
       <w:pPr>
         <w:pStyle w:val="Textocomentario"/>
@@ -3403,7 +3421,7 @@
       </w:r>
     </w:p>
   </w:comment>
-  <w:comment w:id="22" w:author="Juan Pablo Rodriguez Montoya" w:date="2012-09-21T20:38:00Z" w:initials="JP">
+  <w:comment w:id="23" w:author="Juan Pablo Rodriguez Montoya" w:date="2012-09-21T20:38:00Z" w:initials="JP">
     <w:p>
       <w:pPr>
         <w:pStyle w:val="Textocomentario"/>
@@ -3419,7 +3437,7 @@
       </w:r>
     </w:p>
   </w:comment>
-  <w:comment w:id="23" w:author="Juan Pablo Rodriguez Montoya" w:date="2012-09-21T20:41:00Z" w:initials="JP">
+  <w:comment w:id="24" w:author="Juan Pablo Rodriguez Montoya" w:date="2012-09-21T20:41:00Z" w:initials="JP">
     <w:p>
       <w:pPr>
         <w:pStyle w:val="Textocomentario"/>
@@ -3435,7 +3453,7 @@
       </w:r>
     </w:p>
   </w:comment>
-  <w:comment w:id="28" w:author="Juan Pablo Rodriguez Montoya" w:date="2012-09-21T20:56:00Z" w:initials="JP">
+  <w:comment w:id="29" w:author="Juan Pablo Rodriguez Montoya" w:date="2012-09-21T20:56:00Z" w:initials="JP">
     <w:p>
       <w:pPr>
         <w:pStyle w:val="Textocomentario"/>
@@ -3451,7 +3469,7 @@
       </w:r>
     </w:p>
   </w:comment>
-  <w:comment w:id="33" w:author="Juan Pablo Rodriguez Montoya" w:date="2012-09-21T20:56:00Z" w:initials="JP">
+  <w:comment w:id="34" w:author="Juan Pablo Rodriguez Montoya" w:date="2012-09-21T20:56:00Z" w:initials="JP">
     <w:p>
       <w:pPr>
         <w:pStyle w:val="Textocomentario"/>
@@ -3467,7 +3485,7 @@
       </w:r>
     </w:p>
   </w:comment>
-  <w:comment w:id="34" w:author="Juan Pablo Rodriguez Montoya" w:date="2012-09-21T21:02:00Z" w:initials="JP">
+  <w:comment w:id="35" w:author="Juan Pablo Rodriguez Montoya" w:date="2012-09-21T21:02:00Z" w:initials="JP">
     <w:p>
       <w:pPr>
         <w:pStyle w:val="Textocomentario"/>
@@ -3483,7 +3501,7 @@
       </w:r>
     </w:p>
   </w:comment>
-  <w:comment w:id="35" w:author="soporte" w:date="2012-09-15T09:56:00Z" w:initials="s">
+  <w:comment w:id="36" w:author="soporte" w:date="2012-09-15T09:56:00Z" w:initials="s">
     <w:p>
       <w:pPr>
         <w:pStyle w:val="Textocomentario"/>
@@ -3495,12 +3513,7 @@
         <w:annotationRef/>
       </w:r>
       <w:r>
-        <w:t xml:space="preserve">Quien </w:t>
-      </w:r>
-      <w:bookmarkStart w:id="36" w:name="_GoBack"/>
-      <w:bookmarkEnd w:id="36"/>
-      <w:r>
-        <w:t>¿ como? Cuando? Para que?</w:t>
+        <w:t>Quien ¿ como? Cuando? Para que?</w:t>
       </w:r>
     </w:p>
   </w:comment>
@@ -3508,7 +3521,7 @@
 </file>
 
 <file path=word/endnotes.xml><?xml version="1.0" encoding="utf-8"?>
-<w:endnotes xmlns:ve="http://schemas.openxmlformats.org/markup-compatibility/2006" xmlns:o="urn:schemas-microsoft-com:office:office" xmlns:r="http://schemas.openxmlformats.org/officeDocument/2006/relationships" xmlns:m="http://schemas.openxmlformats.org/officeDocument/2006/math" xmlns:v="urn:schemas-microsoft-com:vml" xmlns:wp="http://schemas.openxmlformats.org/drawingml/2006/wordprocessingDrawing" xmlns:w10="urn:schemas-microsoft-com:office:word" xmlns:w="http://schemas.openxmlformats.org/wordprocessingml/2006/main" xmlns:wne="http://schemas.microsoft.com/office/word/2006/wordml">
+<w:endnotes xmlns:wpc="http://schemas.microsoft.com/office/word/2010/wordprocessingCanvas" xmlns:mc="http://schemas.openxmlformats.org/markup-compatibility/2006" xmlns:o="urn:schemas-microsoft-com:office:office" xmlns:r="http://schemas.openxmlformats.org/officeDocument/2006/relationships" xmlns:m="http://schemas.openxmlformats.org/officeDocument/2006/math" xmlns:v="urn:schemas-microsoft-com:vml" xmlns:wp14="http://schemas.microsoft.com/office/word/2010/wordprocessingDrawing" xmlns:wp="http://schemas.openxmlformats.org/drawingml/2006/wordprocessingDrawing" xmlns:w10="urn:schemas-microsoft-com:office:word" xmlns:w="http://schemas.openxmlformats.org/wordprocessingml/2006/main" xmlns:w14="http://schemas.microsoft.com/office/word/2010/wordml" xmlns:wpg="http://schemas.microsoft.com/office/word/2010/wordprocessingGroup" xmlns:wpi="http://schemas.microsoft.com/office/word/2010/wordprocessingInk" xmlns:wne="http://schemas.microsoft.com/office/word/2006/wordml" xmlns:wps="http://schemas.microsoft.com/office/word/2010/wordprocessingShape" mc:Ignorable="w14 wp14">
   <w:endnote w:type="separator" w:id="-1">
     <w:p>
       <w:pPr>
@@ -3533,7 +3546,7 @@
 </file>
 
 <file path=word/footnotes.xml><?xml version="1.0" encoding="utf-8"?>
-<w:footnotes xmlns:ve="http://schemas.openxmlformats.org/markup-compatibility/2006" xmlns:o="urn:schemas-microsoft-com:office:office" xmlns:r="http://schemas.openxmlformats.org/officeDocument/2006/relationships" xmlns:m="http://schemas.openxmlformats.org/officeDocument/2006/math" xmlns:v="urn:schemas-microsoft-com:vml" xmlns:wp="http://schemas.openxmlformats.org/drawingml/2006/wordprocessingDrawing" xmlns:w10="urn:schemas-microsoft-com:office:word" xmlns:w="http://schemas.openxmlformats.org/wordprocessingml/2006/main" xmlns:wne="http://schemas.microsoft.com/office/word/2006/wordml">
+<w:footnotes xmlns:wpc="http://schemas.microsoft.com/office/word/2010/wordprocessingCanvas" xmlns:mc="http://schemas.openxmlformats.org/markup-compatibility/2006" xmlns:o="urn:schemas-microsoft-com:office:office" xmlns:r="http://schemas.openxmlformats.org/officeDocument/2006/relationships" xmlns:m="http://schemas.openxmlformats.org/officeDocument/2006/math" xmlns:v="urn:schemas-microsoft-com:vml" xmlns:wp14="http://schemas.microsoft.com/office/word/2010/wordprocessingDrawing" xmlns:wp="http://schemas.openxmlformats.org/drawingml/2006/wordprocessingDrawing" xmlns:w10="urn:schemas-microsoft-com:office:word" xmlns:w="http://schemas.openxmlformats.org/wordprocessingml/2006/main" xmlns:w14="http://schemas.microsoft.com/office/word/2010/wordml" xmlns:wpg="http://schemas.microsoft.com/office/word/2010/wordprocessingGroup" xmlns:wpi="http://schemas.microsoft.com/office/word/2010/wordprocessingInk" xmlns:wne="http://schemas.microsoft.com/office/word/2006/wordml" xmlns:wps="http://schemas.microsoft.com/office/word/2010/wordprocessingShape" mc:Ignorable="w14 wp14">
   <w:footnote w:type="separator" w:id="-1">
     <w:p>
       <w:pPr>
@@ -3558,7 +3571,7 @@
 </file>
 
 <file path=word/numbering.xml><?xml version="1.0" encoding="utf-8"?>
-<w:numbering xmlns:ve="http://schemas.openxmlformats.org/markup-compatibility/2006" xmlns:o="urn:schemas-microsoft-com:office:office" xmlns:r="http://schemas.openxmlformats.org/officeDocument/2006/relationships" xmlns:m="http://schemas.openxmlformats.org/officeDocument/2006/math" xmlns:v="urn:schemas-microsoft-com:vml" xmlns:wp="http://schemas.openxmlformats.org/drawingml/2006/wordprocessingDrawing" xmlns:w10="urn:schemas-microsoft-com:office:word" xmlns:w="http://schemas.openxmlformats.org/wordprocessingml/2006/main" xmlns:wne="http://schemas.microsoft.com/office/word/2006/wordml">
+<w:numbering xmlns:wpc="http://schemas.microsoft.com/office/word/2010/wordprocessingCanvas" xmlns:mc="http://schemas.openxmlformats.org/markup-compatibility/2006" xmlns:o="urn:schemas-microsoft-com:office:office" xmlns:r="http://schemas.openxmlformats.org/officeDocument/2006/relationships" xmlns:m="http://schemas.openxmlformats.org/officeDocument/2006/math" xmlns:v="urn:schemas-microsoft-com:vml" xmlns:wp14="http://schemas.microsoft.com/office/word/2010/wordprocessingDrawing" xmlns:wp="http://schemas.openxmlformats.org/drawingml/2006/wordprocessingDrawing" xmlns:w10="urn:schemas-microsoft-com:office:word" xmlns:w="http://schemas.openxmlformats.org/wordprocessingml/2006/main" xmlns:w14="http://schemas.microsoft.com/office/word/2010/wordml" xmlns:wpg="http://schemas.microsoft.com/office/word/2010/wordprocessingGroup" xmlns:wpi="http://schemas.microsoft.com/office/word/2010/wordprocessingInk" xmlns:wne="http://schemas.microsoft.com/office/word/2006/wordml" xmlns:wps="http://schemas.microsoft.com/office/word/2010/wordprocessingShape" mc:Ignorable="w14 wp14">
   <w:numPicBullet w:numPicBulletId="0">
     <w:pict>
       <v:shapetype id="_x0000_t75" coordsize="21600,21600" o:spt="75" o:preferrelative="t" path="m@4@5l@4@11@9@11@9@5xe" filled="f" stroked="f">
@@ -3580,7 +3593,7 @@
         <v:path o:extrusionok="f" gradientshapeok="t" o:connecttype="rect"/>
         <o:lock v:ext="edit" aspectratio="t"/>
       </v:shapetype>
-      <v:shape id="_x0000_i1027" type="#_x0000_t75" style="width:311.45pt;height:255.35pt" o:bullet="t">
+      <v:shape id="_x0000_i1027" type="#_x0000_t75" style="width:311.25pt;height:255.75pt" o:bullet="t">
         <v:imagedata r:id="rId1" o:title="Sin título-2"/>
       </v:shape>
     </w:pict>
@@ -5215,7 +5228,7 @@
 </file>
 
 <file path=word/styles.xml><?xml version="1.0" encoding="utf-8"?>
-<w:styles xmlns:r="http://schemas.openxmlformats.org/officeDocument/2006/relationships" xmlns:w="http://schemas.openxmlformats.org/wordprocessingml/2006/main">
+<w:styles xmlns:mc="http://schemas.openxmlformats.org/markup-compatibility/2006" xmlns:r="http://schemas.openxmlformats.org/officeDocument/2006/relationships" xmlns:w="http://schemas.openxmlformats.org/wordprocessingml/2006/main" xmlns:w14="http://schemas.microsoft.com/office/word/2010/wordml" mc:Ignorable="w14">
   <w:docDefaults>
     <w:rPrDefault>
       <w:rPr>
@@ -5627,7 +5640,6 @@
     <w:uiPriority w:val="99"/>
     <w:semiHidden/>
     <w:unhideWhenUsed/>
-    <w:qFormat/>
     <w:tblPr>
       <w:tblInd w:w="0" w:type="dxa"/>
       <w:tblCellMar>
@@ -8617,53 +8629,53 @@
     </dgm:pt>
   </dgm:ptLst>
   <dgm:cxnLst>
+    <dgm:cxn modelId="{6488CD99-7B69-4F8D-8E4F-C2128B5852D7}" srcId="{E78DF0B1-DF10-448F-A6F9-ADE999679E16}" destId="{CD5F8233-BDE3-4358-ADCD-00110984B1A9}" srcOrd="5" destOrd="0" parTransId="{8C3AF80B-6ED7-40AC-B81D-E38477E6152C}" sibTransId="{41C20249-6078-403A-8EC1-041DEF3B0FDB}"/>
+    <dgm:cxn modelId="{E0918392-ABB2-4FE1-B6F8-675846243844}" type="presOf" srcId="{E74D7D2B-D338-4AD6-8EF0-7E5DE035F246}" destId="{15F587FB-DF55-41A3-9CC5-798772122C7C}" srcOrd="0" destOrd="0" presId="urn:microsoft.com/office/officeart/2011/layout/HexagonRadial#1"/>
+    <dgm:cxn modelId="{51DF3B8B-F1B9-476A-8680-3A46CF0D309F}" type="presOf" srcId="{E0A869F4-D36B-40D1-9EAC-61CE76CED071}" destId="{D72E74E5-DAAA-40A0-80B0-11C3317B093C}" srcOrd="0" destOrd="0" presId="urn:microsoft.com/office/officeart/2011/layout/HexagonRadial#1"/>
+    <dgm:cxn modelId="{2AAB0C74-EC58-4D2C-B72C-0C76D9744D4F}" type="presOf" srcId="{2AFDAE5E-B91F-4513-A40A-C86AA7FAAE40}" destId="{66BCA3A7-661F-4577-A45B-15A8BCC2C230}" srcOrd="0" destOrd="0" presId="urn:microsoft.com/office/officeart/2011/layout/HexagonRadial#1"/>
+    <dgm:cxn modelId="{4BF14961-A4B2-4E2B-B8A8-A2E0EB7E7CBD}" srcId="{E78DF0B1-DF10-448F-A6F9-ADE999679E16}" destId="{2E8D3A78-A650-4530-94B0-D1866188AB44}" srcOrd="1" destOrd="0" parTransId="{062D0283-9573-47BD-BFC8-82069F1FBA25}" sibTransId="{94D0A264-FBA5-44E2-8775-DA7C3B59A213}"/>
+    <dgm:cxn modelId="{B99363CC-CDD6-4560-955A-54D63C1E9F2B}" srcId="{5E822B8B-41DF-4910-8450-B2C6195E63EF}" destId="{E78DF0B1-DF10-448F-A6F9-ADE999679E16}" srcOrd="0" destOrd="0" parTransId="{183A59B0-8A3D-4FDE-808E-0A93596D77B4}" sibTransId="{482421AF-E2D8-413D-B758-0E5CE67BD9F1}"/>
+    <dgm:cxn modelId="{66D90695-9B3E-41FB-9B80-EB807BE789DB}" type="presOf" srcId="{2E8D3A78-A650-4530-94B0-D1866188AB44}" destId="{36F4E420-7237-4FDB-A1DA-6D5F05D367E6}" srcOrd="0" destOrd="0" presId="urn:microsoft.com/office/officeart/2011/layout/HexagonRadial#1"/>
     <dgm:cxn modelId="{09DEF2F6-24C0-49CA-8698-03649202460C}" srcId="{E78DF0B1-DF10-448F-A6F9-ADE999679E16}" destId="{E0A869F4-D36B-40D1-9EAC-61CE76CED071}" srcOrd="0" destOrd="0" parTransId="{64218260-83C9-4329-8380-F5A5F97E4B4C}" sibTransId="{C89AB0CC-B70C-467C-95DE-41FDC0A98A63}"/>
+    <dgm:cxn modelId="{60C6D045-BBA2-41EE-B3B0-7977C9482E6E}" type="presOf" srcId="{CD5F8233-BDE3-4358-ADCD-00110984B1A9}" destId="{2A344DF1-B7FD-40D8-B005-5E621EC9E8E9}" srcOrd="0" destOrd="0" presId="urn:microsoft.com/office/officeart/2011/layout/HexagonRadial#1"/>
+    <dgm:cxn modelId="{1610C96C-981C-43B5-9BA7-F8C82DC21EE5}" type="presOf" srcId="{5E822B8B-41DF-4910-8450-B2C6195E63EF}" destId="{C2AC59A8-8047-409F-ABB3-BBFE3B7D08AE}" srcOrd="0" destOrd="0" presId="urn:microsoft.com/office/officeart/2011/layout/HexagonRadial#1"/>
+    <dgm:cxn modelId="{B50EECAA-CBF5-448C-B23F-46684213CEF4}" type="presOf" srcId="{C7D6F248-564C-4D21-A001-8FD2D89246B4}" destId="{A2863689-15B5-4D52-9AFC-F9E1B5513CA7}" srcOrd="0" destOrd="0" presId="urn:microsoft.com/office/officeart/2011/layout/HexagonRadial#1"/>
     <dgm:cxn modelId="{40D210A2-54B2-49DB-A33A-519C6CBB7D6E}" srcId="{E78DF0B1-DF10-448F-A6F9-ADE999679E16}" destId="{2AFDAE5E-B91F-4513-A40A-C86AA7FAAE40}" srcOrd="2" destOrd="0" parTransId="{6DC91803-0594-4EC6-A32B-FE2BCA49DA6D}" sibTransId="{52F127F7-159A-454D-BC1F-804623EE4D99}"/>
-    <dgm:cxn modelId="{65FE8E40-F88F-404C-9E61-825B7BFCAE18}" type="presOf" srcId="{C7D6F248-564C-4D21-A001-8FD2D89246B4}" destId="{A2863689-15B5-4D52-9AFC-F9E1B5513CA7}" srcOrd="0" destOrd="0" presId="urn:microsoft.com/office/officeart/2011/layout/HexagonRadial#1"/>
-    <dgm:cxn modelId="{750551BC-18A2-45AC-B041-AEC21318D407}" type="presOf" srcId="{2AFDAE5E-B91F-4513-A40A-C86AA7FAAE40}" destId="{66BCA3A7-661F-4577-A45B-15A8BCC2C230}" srcOrd="0" destOrd="0" presId="urn:microsoft.com/office/officeart/2011/layout/HexagonRadial#1"/>
-    <dgm:cxn modelId="{4057F067-5DD0-49C1-9220-1E3CD70146C9}" type="presOf" srcId="{CD5F8233-BDE3-4358-ADCD-00110984B1A9}" destId="{2A344DF1-B7FD-40D8-B005-5E621EC9E8E9}" srcOrd="0" destOrd="0" presId="urn:microsoft.com/office/officeart/2011/layout/HexagonRadial#1"/>
-    <dgm:cxn modelId="{4BF14961-A4B2-4E2B-B8A8-A2E0EB7E7CBD}" srcId="{E78DF0B1-DF10-448F-A6F9-ADE999679E16}" destId="{2E8D3A78-A650-4530-94B0-D1866188AB44}" srcOrd="1" destOrd="0" parTransId="{062D0283-9573-47BD-BFC8-82069F1FBA25}" sibTransId="{94D0A264-FBA5-44E2-8775-DA7C3B59A213}"/>
-    <dgm:cxn modelId="{63A670B5-D9B2-4810-9E47-F7BBBE4747FF}" type="presOf" srcId="{2E8D3A78-A650-4530-94B0-D1866188AB44}" destId="{36F4E420-7237-4FDB-A1DA-6D5F05D367E6}" srcOrd="0" destOrd="0" presId="urn:microsoft.com/office/officeart/2011/layout/HexagonRadial#1"/>
-    <dgm:cxn modelId="{2B2EB1FA-2F5F-45AF-B3C3-B481983EE2C5}" type="presOf" srcId="{E74D7D2B-D338-4AD6-8EF0-7E5DE035F246}" destId="{15F587FB-DF55-41A3-9CC5-798772122C7C}" srcOrd="0" destOrd="0" presId="urn:microsoft.com/office/officeart/2011/layout/HexagonRadial#1"/>
+    <dgm:cxn modelId="{F2DDB03C-3ADE-470B-ACD9-9F1F18F66BA1}" srcId="{E78DF0B1-DF10-448F-A6F9-ADE999679E16}" destId="{C7D6F248-564C-4D21-A001-8FD2D89246B4}" srcOrd="3" destOrd="0" parTransId="{6635C393-9398-4399-8356-5E21ECACCB86}" sibTransId="{821BA4A5-29F4-4B6D-A66E-6420EE1BD77B}"/>
     <dgm:cxn modelId="{24087BEE-09AA-465C-B864-77D78C2F1B2E}" srcId="{E78DF0B1-DF10-448F-A6F9-ADE999679E16}" destId="{E74D7D2B-D338-4AD6-8EF0-7E5DE035F246}" srcOrd="4" destOrd="0" parTransId="{73F93933-9257-4E13-A2E5-B6B9F39AF176}" sibTransId="{CAFE0D03-EE47-4340-BDA1-F235181EC311}"/>
-    <dgm:cxn modelId="{6488CD99-7B69-4F8D-8E4F-C2128B5852D7}" srcId="{E78DF0B1-DF10-448F-A6F9-ADE999679E16}" destId="{CD5F8233-BDE3-4358-ADCD-00110984B1A9}" srcOrd="5" destOrd="0" parTransId="{8C3AF80B-6ED7-40AC-B81D-E38477E6152C}" sibTransId="{41C20249-6078-403A-8EC1-041DEF3B0FDB}"/>
-    <dgm:cxn modelId="{4C9404F4-368B-4785-B45B-CBF7EE24FF02}" type="presOf" srcId="{E0A869F4-D36B-40D1-9EAC-61CE76CED071}" destId="{D72E74E5-DAAA-40A0-80B0-11C3317B093C}" srcOrd="0" destOrd="0" presId="urn:microsoft.com/office/officeart/2011/layout/HexagonRadial#1"/>
-    <dgm:cxn modelId="{F2DDB03C-3ADE-470B-ACD9-9F1F18F66BA1}" srcId="{E78DF0B1-DF10-448F-A6F9-ADE999679E16}" destId="{C7D6F248-564C-4D21-A001-8FD2D89246B4}" srcOrd="3" destOrd="0" parTransId="{6635C393-9398-4399-8356-5E21ECACCB86}" sibTransId="{821BA4A5-29F4-4B6D-A66E-6420EE1BD77B}"/>
-    <dgm:cxn modelId="{B99363CC-CDD6-4560-955A-54D63C1E9F2B}" srcId="{5E822B8B-41DF-4910-8450-B2C6195E63EF}" destId="{E78DF0B1-DF10-448F-A6F9-ADE999679E16}" srcOrd="0" destOrd="0" parTransId="{183A59B0-8A3D-4FDE-808E-0A93596D77B4}" sibTransId="{482421AF-E2D8-413D-B758-0E5CE67BD9F1}"/>
-    <dgm:cxn modelId="{2BF37A1C-A6BE-4E6D-AD90-34C5DDF126CE}" type="presOf" srcId="{E78DF0B1-DF10-448F-A6F9-ADE999679E16}" destId="{A95922D6-64EA-4256-BC2C-3CDDDEDC2B9A}" srcOrd="0" destOrd="0" presId="urn:microsoft.com/office/officeart/2011/layout/HexagonRadial#1"/>
-    <dgm:cxn modelId="{FA1575E8-4008-4957-BC46-9FD0FDAAAEC3}" type="presOf" srcId="{5E822B8B-41DF-4910-8450-B2C6195E63EF}" destId="{C2AC59A8-8047-409F-ABB3-BBFE3B7D08AE}" srcOrd="0" destOrd="0" presId="urn:microsoft.com/office/officeart/2011/layout/HexagonRadial#1"/>
-    <dgm:cxn modelId="{5F2AB585-C298-4F1D-B360-6F4D588F1328}" type="presParOf" srcId="{C2AC59A8-8047-409F-ABB3-BBFE3B7D08AE}" destId="{A95922D6-64EA-4256-BC2C-3CDDDEDC2B9A}" srcOrd="0" destOrd="0" presId="urn:microsoft.com/office/officeart/2011/layout/HexagonRadial#1"/>
-    <dgm:cxn modelId="{E28094BE-6353-4BA5-BD53-7963C0517745}" type="presParOf" srcId="{C2AC59A8-8047-409F-ABB3-BBFE3B7D08AE}" destId="{D6DA7CEC-D852-494D-8A4E-0DA417C84E7C}" srcOrd="1" destOrd="0" presId="urn:microsoft.com/office/officeart/2011/layout/HexagonRadial#1"/>
-    <dgm:cxn modelId="{5ECF8B15-0744-4CA6-8423-2C73E20FB7B2}" type="presParOf" srcId="{D6DA7CEC-D852-494D-8A4E-0DA417C84E7C}" destId="{84BDB4C1-C746-477E-B78C-3BD54A71650A}" srcOrd="0" destOrd="0" presId="urn:microsoft.com/office/officeart/2011/layout/HexagonRadial#1"/>
-    <dgm:cxn modelId="{41F5217C-3B1A-4D24-8367-90E63988EC86}" type="presParOf" srcId="{C2AC59A8-8047-409F-ABB3-BBFE3B7D08AE}" destId="{D72E74E5-DAAA-40A0-80B0-11C3317B093C}" srcOrd="2" destOrd="0" presId="urn:microsoft.com/office/officeart/2011/layout/HexagonRadial#1"/>
-    <dgm:cxn modelId="{D33C643A-C087-46F4-871F-4E974DE61434}" type="presParOf" srcId="{C2AC59A8-8047-409F-ABB3-BBFE3B7D08AE}" destId="{F9B8AF33-8C92-4231-AF6A-8E0BD3397D5F}" srcOrd="3" destOrd="0" presId="urn:microsoft.com/office/officeart/2011/layout/HexagonRadial#1"/>
-    <dgm:cxn modelId="{F9F973FE-7032-4948-830B-FFF4D1F602D8}" type="presParOf" srcId="{F9B8AF33-8C92-4231-AF6A-8E0BD3397D5F}" destId="{B7E1D3DE-D336-4251-9C45-8BF514818F76}" srcOrd="0" destOrd="0" presId="urn:microsoft.com/office/officeart/2011/layout/HexagonRadial#1"/>
-    <dgm:cxn modelId="{870291FC-04F3-4A74-8E95-C93D6118EB72}" type="presParOf" srcId="{C2AC59A8-8047-409F-ABB3-BBFE3B7D08AE}" destId="{36F4E420-7237-4FDB-A1DA-6D5F05D367E6}" srcOrd="4" destOrd="0" presId="urn:microsoft.com/office/officeart/2011/layout/HexagonRadial#1"/>
-    <dgm:cxn modelId="{B39E69A1-06C8-4305-AB7B-4993C1AC1D76}" type="presParOf" srcId="{C2AC59A8-8047-409F-ABB3-BBFE3B7D08AE}" destId="{8FBCB040-C8A4-4526-91C5-BCFF14E801EF}" srcOrd="5" destOrd="0" presId="urn:microsoft.com/office/officeart/2011/layout/HexagonRadial#1"/>
-    <dgm:cxn modelId="{1785BB76-45B4-4311-9F4E-53C9200BA87E}" type="presParOf" srcId="{8FBCB040-C8A4-4526-91C5-BCFF14E801EF}" destId="{9C5B272F-6E14-45C2-99B5-A0C4CD0BEF1C}" srcOrd="0" destOrd="0" presId="urn:microsoft.com/office/officeart/2011/layout/HexagonRadial#1"/>
-    <dgm:cxn modelId="{DD9A6EE9-82CD-4CA1-B955-7DC194BA9F65}" type="presParOf" srcId="{C2AC59A8-8047-409F-ABB3-BBFE3B7D08AE}" destId="{66BCA3A7-661F-4577-A45B-15A8BCC2C230}" srcOrd="6" destOrd="0" presId="urn:microsoft.com/office/officeart/2011/layout/HexagonRadial#1"/>
-    <dgm:cxn modelId="{89940CAD-34FE-49F0-A1BE-A6E03FC20B40}" type="presParOf" srcId="{C2AC59A8-8047-409F-ABB3-BBFE3B7D08AE}" destId="{0A337D12-57EC-4CEF-98BF-5A62B65CA9B2}" srcOrd="7" destOrd="0" presId="urn:microsoft.com/office/officeart/2011/layout/HexagonRadial#1"/>
-    <dgm:cxn modelId="{DF7B7CBF-2559-499C-8458-3B1B07C16C80}" type="presParOf" srcId="{0A337D12-57EC-4CEF-98BF-5A62B65CA9B2}" destId="{8187C3EE-5EC2-4D82-AA28-CF5862B6F954}" srcOrd="0" destOrd="0" presId="urn:microsoft.com/office/officeart/2011/layout/HexagonRadial#1"/>
-    <dgm:cxn modelId="{F695A9A9-CFA8-4878-B689-6675A95DC389}" type="presParOf" srcId="{C2AC59A8-8047-409F-ABB3-BBFE3B7D08AE}" destId="{A2863689-15B5-4D52-9AFC-F9E1B5513CA7}" srcOrd="8" destOrd="0" presId="urn:microsoft.com/office/officeart/2011/layout/HexagonRadial#1"/>
-    <dgm:cxn modelId="{198A46E9-DFC2-4B74-B6E0-F15F1C58DE8C}" type="presParOf" srcId="{C2AC59A8-8047-409F-ABB3-BBFE3B7D08AE}" destId="{DF738BCC-3235-4636-9C84-892AF0B13B23}" srcOrd="9" destOrd="0" presId="urn:microsoft.com/office/officeart/2011/layout/HexagonRadial#1"/>
-    <dgm:cxn modelId="{697CBBE3-28E6-44EA-B8D6-997E682DC5CE}" type="presParOf" srcId="{DF738BCC-3235-4636-9C84-892AF0B13B23}" destId="{2105ACCE-A37F-4AA3-A091-8424D53A095F}" srcOrd="0" destOrd="0" presId="urn:microsoft.com/office/officeart/2011/layout/HexagonRadial#1"/>
-    <dgm:cxn modelId="{B9E515BF-2AE7-4661-8C8F-B24BA342A5D9}" type="presParOf" srcId="{C2AC59A8-8047-409F-ABB3-BBFE3B7D08AE}" destId="{15F587FB-DF55-41A3-9CC5-798772122C7C}" srcOrd="10" destOrd="0" presId="urn:microsoft.com/office/officeart/2011/layout/HexagonRadial#1"/>
-    <dgm:cxn modelId="{F75E6A40-8B5A-462B-82AC-8CD67007996E}" type="presParOf" srcId="{C2AC59A8-8047-409F-ABB3-BBFE3B7D08AE}" destId="{65B2B715-9F1D-4CA2-83C0-E18D48B280A3}" srcOrd="11" destOrd="0" presId="urn:microsoft.com/office/officeart/2011/layout/HexagonRadial#1"/>
-    <dgm:cxn modelId="{142C010A-EC7A-4A3F-9350-DB5164DD507D}" type="presParOf" srcId="{65B2B715-9F1D-4CA2-83C0-E18D48B280A3}" destId="{8F24B31C-348E-4A31-91B2-5621FF586F66}" srcOrd="0" destOrd="0" presId="urn:microsoft.com/office/officeart/2011/layout/HexagonRadial#1"/>
-    <dgm:cxn modelId="{D2B15B59-C255-4C1A-92CE-55009AA5220E}" type="presParOf" srcId="{C2AC59A8-8047-409F-ABB3-BBFE3B7D08AE}" destId="{2A344DF1-B7FD-40D8-B005-5E621EC9E8E9}" srcOrd="12" destOrd="0" presId="urn:microsoft.com/office/officeart/2011/layout/HexagonRadial#1"/>
+    <dgm:cxn modelId="{A14E9DA9-B110-4831-9B8C-2F211164E98E}" type="presOf" srcId="{E78DF0B1-DF10-448F-A6F9-ADE999679E16}" destId="{A95922D6-64EA-4256-BC2C-3CDDDEDC2B9A}" srcOrd="0" destOrd="0" presId="urn:microsoft.com/office/officeart/2011/layout/HexagonRadial#1"/>
+    <dgm:cxn modelId="{C6041F0C-8D09-41DB-9F03-939DFCCB58BB}" type="presParOf" srcId="{C2AC59A8-8047-409F-ABB3-BBFE3B7D08AE}" destId="{A95922D6-64EA-4256-BC2C-3CDDDEDC2B9A}" srcOrd="0" destOrd="0" presId="urn:microsoft.com/office/officeart/2011/layout/HexagonRadial#1"/>
+    <dgm:cxn modelId="{7326A477-0F46-4592-962D-E8CBE621FAC1}" type="presParOf" srcId="{C2AC59A8-8047-409F-ABB3-BBFE3B7D08AE}" destId="{D6DA7CEC-D852-494D-8A4E-0DA417C84E7C}" srcOrd="1" destOrd="0" presId="urn:microsoft.com/office/officeart/2011/layout/HexagonRadial#1"/>
+    <dgm:cxn modelId="{02466975-0526-4CDC-85A2-6EA346C7C1A2}" type="presParOf" srcId="{D6DA7CEC-D852-494D-8A4E-0DA417C84E7C}" destId="{84BDB4C1-C746-477E-B78C-3BD54A71650A}" srcOrd="0" destOrd="0" presId="urn:microsoft.com/office/officeart/2011/layout/HexagonRadial#1"/>
+    <dgm:cxn modelId="{2EFF2061-13AE-441E-8BF0-439C73CF19A9}" type="presParOf" srcId="{C2AC59A8-8047-409F-ABB3-BBFE3B7D08AE}" destId="{D72E74E5-DAAA-40A0-80B0-11C3317B093C}" srcOrd="2" destOrd="0" presId="urn:microsoft.com/office/officeart/2011/layout/HexagonRadial#1"/>
+    <dgm:cxn modelId="{2A4B4145-D320-4E03-9C47-85A066090173}" type="presParOf" srcId="{C2AC59A8-8047-409F-ABB3-BBFE3B7D08AE}" destId="{F9B8AF33-8C92-4231-AF6A-8E0BD3397D5F}" srcOrd="3" destOrd="0" presId="urn:microsoft.com/office/officeart/2011/layout/HexagonRadial#1"/>
+    <dgm:cxn modelId="{00F4FF8B-5A20-4582-925C-AB8DE44E0A42}" type="presParOf" srcId="{F9B8AF33-8C92-4231-AF6A-8E0BD3397D5F}" destId="{B7E1D3DE-D336-4251-9C45-8BF514818F76}" srcOrd="0" destOrd="0" presId="urn:microsoft.com/office/officeart/2011/layout/HexagonRadial#1"/>
+    <dgm:cxn modelId="{FD6F23AA-33A3-4C29-A715-2B5D61E93101}" type="presParOf" srcId="{C2AC59A8-8047-409F-ABB3-BBFE3B7D08AE}" destId="{36F4E420-7237-4FDB-A1DA-6D5F05D367E6}" srcOrd="4" destOrd="0" presId="urn:microsoft.com/office/officeart/2011/layout/HexagonRadial#1"/>
+    <dgm:cxn modelId="{92506609-BE5F-4490-BA19-AE9C2C1CA7FD}" type="presParOf" srcId="{C2AC59A8-8047-409F-ABB3-BBFE3B7D08AE}" destId="{8FBCB040-C8A4-4526-91C5-BCFF14E801EF}" srcOrd="5" destOrd="0" presId="urn:microsoft.com/office/officeart/2011/layout/HexagonRadial#1"/>
+    <dgm:cxn modelId="{ADFE55F0-80A5-42F8-8E85-F0DD2AB57D55}" type="presParOf" srcId="{8FBCB040-C8A4-4526-91C5-BCFF14E801EF}" destId="{9C5B272F-6E14-45C2-99B5-A0C4CD0BEF1C}" srcOrd="0" destOrd="0" presId="urn:microsoft.com/office/officeart/2011/layout/HexagonRadial#1"/>
+    <dgm:cxn modelId="{94473D2E-C17C-4CEF-9988-2DC499E54174}" type="presParOf" srcId="{C2AC59A8-8047-409F-ABB3-BBFE3B7D08AE}" destId="{66BCA3A7-661F-4577-A45B-15A8BCC2C230}" srcOrd="6" destOrd="0" presId="urn:microsoft.com/office/officeart/2011/layout/HexagonRadial#1"/>
+    <dgm:cxn modelId="{3266E887-1474-4B1E-8C7E-27810B7FB777}" type="presParOf" srcId="{C2AC59A8-8047-409F-ABB3-BBFE3B7D08AE}" destId="{0A337D12-57EC-4CEF-98BF-5A62B65CA9B2}" srcOrd="7" destOrd="0" presId="urn:microsoft.com/office/officeart/2011/layout/HexagonRadial#1"/>
+    <dgm:cxn modelId="{CC5AB952-CF51-48C9-837A-AE285038C25C}" type="presParOf" srcId="{0A337D12-57EC-4CEF-98BF-5A62B65CA9B2}" destId="{8187C3EE-5EC2-4D82-AA28-CF5862B6F954}" srcOrd="0" destOrd="0" presId="urn:microsoft.com/office/officeart/2011/layout/HexagonRadial#1"/>
+    <dgm:cxn modelId="{B7FDCA2E-0836-4F0E-B297-708349EC7233}" type="presParOf" srcId="{C2AC59A8-8047-409F-ABB3-BBFE3B7D08AE}" destId="{A2863689-15B5-4D52-9AFC-F9E1B5513CA7}" srcOrd="8" destOrd="0" presId="urn:microsoft.com/office/officeart/2011/layout/HexagonRadial#1"/>
+    <dgm:cxn modelId="{5A7300D2-BD92-493E-B0D3-0501DD5E49DD}" type="presParOf" srcId="{C2AC59A8-8047-409F-ABB3-BBFE3B7D08AE}" destId="{DF738BCC-3235-4636-9C84-892AF0B13B23}" srcOrd="9" destOrd="0" presId="urn:microsoft.com/office/officeart/2011/layout/HexagonRadial#1"/>
+    <dgm:cxn modelId="{4DA77006-FA72-438E-84BF-D4A83337FC45}" type="presParOf" srcId="{DF738BCC-3235-4636-9C84-892AF0B13B23}" destId="{2105ACCE-A37F-4AA3-A091-8424D53A095F}" srcOrd="0" destOrd="0" presId="urn:microsoft.com/office/officeart/2011/layout/HexagonRadial#1"/>
+    <dgm:cxn modelId="{54C77013-9490-4BC2-850A-D8DEF7B7C15D}" type="presParOf" srcId="{C2AC59A8-8047-409F-ABB3-BBFE3B7D08AE}" destId="{15F587FB-DF55-41A3-9CC5-798772122C7C}" srcOrd="10" destOrd="0" presId="urn:microsoft.com/office/officeart/2011/layout/HexagonRadial#1"/>
+    <dgm:cxn modelId="{3F06862C-0B19-460B-A413-52EFDA01C3C9}" type="presParOf" srcId="{C2AC59A8-8047-409F-ABB3-BBFE3B7D08AE}" destId="{65B2B715-9F1D-4CA2-83C0-E18D48B280A3}" srcOrd="11" destOrd="0" presId="urn:microsoft.com/office/officeart/2011/layout/HexagonRadial#1"/>
+    <dgm:cxn modelId="{4E513CC5-CE11-49E8-BC9F-8640BA7BC9A1}" type="presParOf" srcId="{65B2B715-9F1D-4CA2-83C0-E18D48B280A3}" destId="{8F24B31C-348E-4A31-91B2-5621FF586F66}" srcOrd="0" destOrd="0" presId="urn:microsoft.com/office/officeart/2011/layout/HexagonRadial#1"/>
+    <dgm:cxn modelId="{C4676A2B-C4AD-4F8E-A560-8A48543E69C5}" type="presParOf" srcId="{C2AC59A8-8047-409F-ABB3-BBFE3B7D08AE}" destId="{2A344DF1-B7FD-40D8-B005-5E621EC9E8E9}" srcOrd="12" destOrd="0" presId="urn:microsoft.com/office/officeart/2011/layout/HexagonRadial#1"/>
   </dgm:cxnLst>
   <dgm:bg/>
   <dgm:whole/>
   <dgm:extLst>
     <a:ext uri="http://schemas.microsoft.com/office/drawing/2008/diagram">
-      <dsp:dataModelExt xmlns:dsp="http://schemas.microsoft.com/office/drawing/2008/diagram" xmlns="" relId="rId17" minVer="http://schemas.openxmlformats.org/drawingml/2006/diagram"/>
+      <dsp:dataModelExt xmlns:dsp="http://schemas.microsoft.com/office/drawing/2008/diagram" relId="rId17" minVer="http://schemas.openxmlformats.org/drawingml/2006/diagram"/>
     </a:ext>
   </dgm:extLst>
 </dgm:dataModel>
 </file>
 
 <file path=word/diagrams/drawing1.xml><?xml version="1.0" encoding="utf-8"?>
-<dsp:drawing xmlns:dgm="http://schemas.openxmlformats.org/drawingml/2006/diagram" xmlns:a="http://schemas.openxmlformats.org/drawingml/2006/main" xmlns:dsp="http://schemas.microsoft.com/office/drawing/2008/diagram">
+<dsp:drawing xmlns:dgm="http://schemas.openxmlformats.org/drawingml/2006/diagram" xmlns:dsp="http://schemas.microsoft.com/office/drawing/2008/diagram" xmlns:a="http://schemas.openxmlformats.org/drawingml/2006/main">
   <dsp:spTree>
     <dsp:nvGrpSpPr>
       <dsp:cNvPr id="0" name=""/>
@@ -8745,8 +8757,8 @@
         </a:p>
       </dsp:txBody>
       <dsp:txXfrm>
-        <a:off x="2086903" y="1032449"/>
-        <a:ext cx="1312287" cy="1135181"/>
+        <a:off x="2304367" y="1220564"/>
+        <a:ext cx="877359" cy="758951"/>
       </dsp:txXfrm>
     </dsp:sp>
     <dsp:sp modelId="{B7E1D3DE-D336-4251-9C45-8BF514818F76}">
@@ -8864,8 +8876,8 @@
         </a:p>
       </dsp:txBody>
       <dsp:txXfrm>
-        <a:off x="2207784" y="0"/>
-        <a:ext cx="1075410" cy="930356"/>
+        <a:off x="2386002" y="154180"/>
+        <a:ext cx="718974" cy="621996"/>
       </dsp:txXfrm>
     </dsp:sp>
     <dsp:sp modelId="{9C5B272F-6E14-45C2-99B5-A0C4CD0BEF1C}">
@@ -8986,8 +8998,8 @@
         </a:p>
       </dsp:txBody>
       <dsp:txXfrm>
-        <a:off x="3194060" y="572231"/>
-        <a:ext cx="1075410" cy="930356"/>
+        <a:off x="3372278" y="726411"/>
+        <a:ext cx="718974" cy="621996"/>
       </dsp:txXfrm>
     </dsp:sp>
     <dsp:sp modelId="{8187C3EE-5EC2-4D82-AA28-CF5862B6F954}">
@@ -9108,8 +9120,8 @@
         </a:p>
       </dsp:txBody>
       <dsp:txXfrm>
-        <a:off x="3194060" y="1697172"/>
-        <a:ext cx="1075410" cy="930356"/>
+        <a:off x="3372278" y="1851352"/>
+        <a:ext cx="718974" cy="621996"/>
       </dsp:txXfrm>
     </dsp:sp>
     <dsp:sp modelId="{2105ACCE-A37F-4AA3-A091-8424D53A095F}">
@@ -9230,8 +9242,8 @@
         </a:p>
       </dsp:txBody>
       <dsp:txXfrm>
-        <a:off x="2207784" y="2270043"/>
-        <a:ext cx="1075410" cy="930356"/>
+        <a:off x="2386002" y="2424223"/>
+        <a:ext cx="718974" cy="621996"/>
       </dsp:txXfrm>
     </dsp:sp>
     <dsp:sp modelId="{8F24B31C-348E-4A31-91B2-5621FF586F66}">
@@ -9352,8 +9364,8 @@
         </a:p>
       </dsp:txBody>
       <dsp:txXfrm>
-        <a:off x="1216929" y="1697812"/>
-        <a:ext cx="1075410" cy="930356"/>
+        <a:off x="1395147" y="1851992"/>
+        <a:ext cx="718974" cy="621996"/>
       </dsp:txXfrm>
     </dsp:sp>
     <dsp:sp modelId="{2A344DF1-B7FD-40D8-B005-5E621EC9E8E9}">
@@ -9431,8 +9443,8 @@
         </a:p>
       </dsp:txBody>
       <dsp:txXfrm>
-        <a:off x="1216929" y="570951"/>
-        <a:ext cx="1075410" cy="930356"/>
+        <a:off x="1395147" y="725131"/>
+        <a:ext cx="718974" cy="621996"/>
       </dsp:txXfrm>
     </dsp:sp>
   </dsp:spTree>
@@ -11858,7 +11870,7 @@
 </file>
 
 <file path=customXml/itemProps1.xml><?xml version="1.0" encoding="utf-8"?>
-<ds:datastoreItem xmlns:ds="http://schemas.openxmlformats.org/officeDocument/2006/customXml" ds:itemID="{A71AF08B-5505-4DEF-A6B1-0353318B70BA}">
+<ds:datastoreItem xmlns:ds="http://schemas.openxmlformats.org/officeDocument/2006/customXml" ds:itemID="{A710F367-EC28-45ED-BA10-E45D6FD30F42}">
   <ds:schemaRefs>
     <ds:schemaRef ds:uri="http://schemas.openxmlformats.org/officeDocument/2006/bibliography"/>
   </ds:schemaRefs>

</xml_diff>